<commit_message>
* Rebased main into gateway. * Updated report.
</commit_message>
<xml_diff>
--- a/MicroServicesReport.docx
+++ b/MicroServicesReport.docx
@@ -17,7 +17,7 @@
     </w:p>
     <w:p>
       <w:pPr>
-        <w:pStyle w:val="Overskrift1"/>
+        <w:pStyle w:val="Heading1"/>
         <w:rPr>
           <w:lang w:val="en-US"/>
         </w:rPr>
@@ -31,15 +31,15 @@
     </w:p>
     <w:p>
       <w:pPr>
-        <w:pStyle w:val="Overskrift2"/>
-        <w:rPr>
-          <w:lang w:val="en-US"/>
-        </w:rPr>
-      </w:pPr>
-    </w:p>
-    <w:p>
-      <w:pPr>
-        <w:pStyle w:val="Overskrift2"/>
+        <w:pStyle w:val="Heading2"/>
+        <w:rPr>
+          <w:lang w:val="en-US"/>
+        </w:rPr>
+      </w:pPr>
+    </w:p>
+    <w:p>
+      <w:pPr>
+        <w:pStyle w:val="Heading2"/>
         <w:rPr>
           <w:lang w:val="en-US"/>
         </w:rPr>
@@ -290,15 +290,15 @@
     </w:p>
     <w:p>
       <w:pPr>
-        <w:pStyle w:val="Overskrift2"/>
-        <w:rPr>
-          <w:lang w:val="en-US"/>
-        </w:rPr>
-      </w:pPr>
-    </w:p>
-    <w:p>
-      <w:pPr>
-        <w:pStyle w:val="Overskrift2"/>
+        <w:pStyle w:val="Heading2"/>
+        <w:rPr>
+          <w:lang w:val="en-US"/>
+        </w:rPr>
+      </w:pPr>
+    </w:p>
+    <w:p>
+      <w:pPr>
+        <w:pStyle w:val="Heading2"/>
         <w:rPr>
           <w:lang w:val="en-US"/>
         </w:rPr>
@@ -319,7 +319,7 @@
     </w:p>
     <w:p>
       <w:pPr>
-        <w:pStyle w:val="Overskrift3"/>
+        <w:pStyle w:val="Heading3"/>
         <w:rPr>
           <w:lang w:val="en-US"/>
         </w:rPr>
@@ -341,21 +341,7 @@
         <w:rPr>
           <w:lang w:val="en-US"/>
         </w:rPr>
-        <w:t xml:space="preserve">As a user </w:t>
-      </w:r>
-      <w:proofErr w:type="spellStart"/>
-      <w:r>
-        <w:rPr>
-          <w:lang w:val="en-US"/>
-        </w:rPr>
-        <w:t>i</w:t>
-      </w:r>
-      <w:proofErr w:type="spellEnd"/>
-      <w:r>
-        <w:rPr>
-          <w:lang w:val="en-US"/>
-        </w:rPr>
-        <w:t xml:space="preserve"> want t</w:t>
+        <w:t>As a user i want t</w:t>
       </w:r>
       <w:r>
         <w:rPr>
@@ -372,7 +358,7 @@
     </w:p>
     <w:p>
       <w:pPr>
-        <w:pStyle w:val="Listeavsnitt"/>
+        <w:pStyle w:val="ListParagraph"/>
         <w:numPr>
           <w:ilvl w:val="0"/>
           <w:numId w:val="1"/>
@@ -414,7 +400,7 @@
     </w:p>
     <w:p>
       <w:pPr>
-        <w:pStyle w:val="Listeavsnitt"/>
+        <w:pStyle w:val="ListParagraph"/>
         <w:numPr>
           <w:ilvl w:val="0"/>
           <w:numId w:val="1"/>
@@ -438,7 +424,7 @@
     </w:p>
     <w:p>
       <w:pPr>
-        <w:pStyle w:val="Listeavsnitt"/>
+        <w:pStyle w:val="ListParagraph"/>
         <w:numPr>
           <w:ilvl w:val="0"/>
           <w:numId w:val="1"/>
@@ -462,7 +448,7 @@
     </w:p>
     <w:p>
       <w:pPr>
-        <w:pStyle w:val="Listeavsnitt"/>
+        <w:pStyle w:val="ListParagraph"/>
         <w:numPr>
           <w:ilvl w:val="0"/>
           <w:numId w:val="1"/>
@@ -486,7 +472,7 @@
     </w:p>
     <w:p>
       <w:pPr>
-        <w:pStyle w:val="Listeavsnitt"/>
+        <w:pStyle w:val="ListParagraph"/>
         <w:numPr>
           <w:ilvl w:val="1"/>
           <w:numId w:val="1"/>
@@ -504,7 +490,7 @@
     </w:p>
     <w:p>
       <w:pPr>
-        <w:pStyle w:val="Listeavsnitt"/>
+        <w:pStyle w:val="ListParagraph"/>
         <w:numPr>
           <w:ilvl w:val="1"/>
           <w:numId w:val="1"/>
@@ -522,7 +508,7 @@
     </w:p>
     <w:p>
       <w:pPr>
-        <w:pStyle w:val="Listeavsnitt"/>
+        <w:pStyle w:val="ListParagraph"/>
         <w:numPr>
           <w:ilvl w:val="1"/>
           <w:numId w:val="1"/>
@@ -540,7 +526,7 @@
     </w:p>
     <w:p>
       <w:pPr>
-        <w:pStyle w:val="Listeavsnitt"/>
+        <w:pStyle w:val="ListParagraph"/>
         <w:numPr>
           <w:ilvl w:val="0"/>
           <w:numId w:val="1"/>
@@ -564,7 +550,7 @@
     </w:p>
     <w:p>
       <w:pPr>
-        <w:pStyle w:val="Listeavsnitt"/>
+        <w:pStyle w:val="ListParagraph"/>
         <w:numPr>
           <w:ilvl w:val="1"/>
           <w:numId w:val="1"/>
@@ -582,7 +568,7 @@
     </w:p>
     <w:p>
       <w:pPr>
-        <w:pStyle w:val="Listeavsnitt"/>
+        <w:pStyle w:val="ListParagraph"/>
         <w:numPr>
           <w:ilvl w:val="0"/>
           <w:numId w:val="1"/>
@@ -606,7 +592,7 @@
     </w:p>
     <w:p>
       <w:pPr>
-        <w:pStyle w:val="Listeavsnitt"/>
+        <w:pStyle w:val="ListParagraph"/>
         <w:numPr>
           <w:ilvl w:val="1"/>
           <w:numId w:val="1"/>
@@ -624,7 +610,7 @@
     </w:p>
     <w:p>
       <w:pPr>
-        <w:pStyle w:val="Listeavsnitt"/>
+        <w:pStyle w:val="ListParagraph"/>
         <w:numPr>
           <w:ilvl w:val="1"/>
           <w:numId w:val="1"/>
@@ -648,7 +634,7 @@
     </w:p>
     <w:p>
       <w:pPr>
-        <w:pStyle w:val="Listeavsnitt"/>
+        <w:pStyle w:val="ListParagraph"/>
         <w:numPr>
           <w:ilvl w:val="1"/>
           <w:numId w:val="1"/>
@@ -666,7 +652,7 @@
     </w:p>
     <w:p>
       <w:pPr>
-        <w:pStyle w:val="Listeavsnitt"/>
+        <w:pStyle w:val="ListParagraph"/>
         <w:numPr>
           <w:ilvl w:val="1"/>
           <w:numId w:val="1"/>
@@ -684,7 +670,7 @@
     </w:p>
     <w:p>
       <w:pPr>
-        <w:pStyle w:val="Listeavsnitt"/>
+        <w:pStyle w:val="ListParagraph"/>
         <w:numPr>
           <w:ilvl w:val="0"/>
           <w:numId w:val="1"/>
@@ -708,7 +694,7 @@
     </w:p>
     <w:p>
       <w:pPr>
-        <w:pStyle w:val="Listeavsnitt"/>
+        <w:pStyle w:val="ListParagraph"/>
         <w:numPr>
           <w:ilvl w:val="0"/>
           <w:numId w:val="1"/>
@@ -738,7 +724,7 @@
     </w:p>
     <w:p>
       <w:pPr>
-        <w:pStyle w:val="Listeavsnitt"/>
+        <w:pStyle w:val="ListParagraph"/>
         <w:numPr>
           <w:ilvl w:val="0"/>
           <w:numId w:val="1"/>
@@ -762,7 +748,7 @@
     </w:p>
     <w:p>
       <w:pPr>
-        <w:pStyle w:val="Listeavsnitt"/>
+        <w:pStyle w:val="ListParagraph"/>
         <w:numPr>
           <w:ilvl w:val="1"/>
           <w:numId w:val="1"/>
@@ -780,7 +766,7 @@
     </w:p>
     <w:p>
       <w:pPr>
-        <w:pStyle w:val="Listeavsnitt"/>
+        <w:pStyle w:val="ListParagraph"/>
         <w:numPr>
           <w:ilvl w:val="1"/>
           <w:numId w:val="1"/>
@@ -819,7 +805,7 @@
     </w:p>
     <w:p>
       <w:pPr>
-        <w:pStyle w:val="Overskrift3"/>
+        <w:pStyle w:val="Heading3"/>
         <w:rPr>
           <w:lang w:val="en-US"/>
         </w:rPr>
@@ -924,7 +910,7 @@
     </w:p>
     <w:p>
       <w:pPr>
-        <w:pStyle w:val="Overskrift2"/>
+        <w:pStyle w:val="Heading2"/>
         <w:rPr>
           <w:lang w:val="en-US"/>
         </w:rPr>
@@ -952,7 +938,7 @@
     </w:p>
     <w:p>
       <w:pPr>
-        <w:pStyle w:val="Listeavsnitt"/>
+        <w:pStyle w:val="ListParagraph"/>
         <w:numPr>
           <w:ilvl w:val="0"/>
           <w:numId w:val="2"/>
@@ -1024,7 +1010,7 @@
     </w:p>
     <w:p>
       <w:pPr>
-        <w:pStyle w:val="Listeavsnitt"/>
+        <w:pStyle w:val="ListParagraph"/>
         <w:numPr>
           <w:ilvl w:val="0"/>
           <w:numId w:val="2"/>
@@ -1079,17 +1065,15 @@
     </w:p>
     <w:p>
       <w:pPr>
-        <w:pStyle w:val="Overskrift3"/>
-      </w:pPr>
-      <w:proofErr w:type="spellStart"/>
+        <w:pStyle w:val="Heading3"/>
+      </w:pPr>
       <w:r>
         <w:t>RabbitMQ</w:t>
       </w:r>
-      <w:proofErr w:type="spellEnd"/>
-    </w:p>
-    <w:p>
-      <w:pPr>
-        <w:pStyle w:val="Listeavsnitt"/>
+    </w:p>
+    <w:p>
+      <w:pPr>
+        <w:pStyle w:val="ListParagraph"/>
         <w:numPr>
           <w:ilvl w:val="0"/>
           <w:numId w:val="2"/>
@@ -1119,7 +1103,7 @@
     </w:p>
     <w:p>
       <w:pPr>
-        <w:pStyle w:val="Listeavsnitt"/>
+        <w:pStyle w:val="ListParagraph"/>
         <w:numPr>
           <w:ilvl w:val="0"/>
           <w:numId w:val="2"/>
@@ -1143,7 +1127,7 @@
     </w:p>
     <w:p>
       <w:pPr>
-        <w:pStyle w:val="Listeavsnitt"/>
+        <w:pStyle w:val="ListParagraph"/>
         <w:numPr>
           <w:ilvl w:val="0"/>
           <w:numId w:val="2"/>
@@ -1185,7 +1169,7 @@
     </w:p>
     <w:p>
       <w:pPr>
-        <w:pStyle w:val="Listeavsnitt"/>
+        <w:pStyle w:val="ListParagraph"/>
         <w:numPr>
           <w:ilvl w:val="0"/>
           <w:numId w:val="2"/>
@@ -1215,7 +1199,7 @@
     </w:p>
     <w:p>
       <w:pPr>
-        <w:pStyle w:val="Listeavsnitt"/>
+        <w:pStyle w:val="ListParagraph"/>
         <w:rPr>
           <w:lang w:val="en-US"/>
         </w:rPr>
@@ -1247,7 +1231,7 @@
     </w:p>
     <w:p>
       <w:pPr>
-        <w:pStyle w:val="Listeavsnitt"/>
+        <w:pStyle w:val="ListParagraph"/>
         <w:rPr>
           <w:lang w:val="en-US"/>
         </w:rPr>
@@ -1279,7 +1263,7 @@
     </w:p>
     <w:p>
       <w:pPr>
-        <w:pStyle w:val="Listeavsnitt"/>
+        <w:pStyle w:val="ListParagraph"/>
         <w:rPr>
           <w:lang w:val="en-US"/>
         </w:rPr>
@@ -1329,7 +1313,7 @@
     </w:p>
     <w:p>
       <w:pPr>
-        <w:pStyle w:val="Listeavsnitt"/>
+        <w:pStyle w:val="ListParagraph"/>
         <w:numPr>
           <w:ilvl w:val="0"/>
           <w:numId w:val="2"/>
@@ -1502,7 +1486,7 @@
     </w:p>
     <w:p>
       <w:pPr>
-        <w:pStyle w:val="Listeavsnitt"/>
+        <w:pStyle w:val="ListParagraph"/>
         <w:numPr>
           <w:ilvl w:val="0"/>
           <w:numId w:val="2"/>
@@ -1520,7 +1504,7 @@
     </w:p>
     <w:p>
       <w:pPr>
-        <w:pStyle w:val="Listeavsnitt"/>
+        <w:pStyle w:val="ListParagraph"/>
         <w:numPr>
           <w:ilvl w:val="1"/>
           <w:numId w:val="2"/>
@@ -1544,7 +1528,7 @@
     </w:p>
     <w:p>
       <w:pPr>
-        <w:pStyle w:val="Listeavsnitt"/>
+        <w:pStyle w:val="ListParagraph"/>
         <w:numPr>
           <w:ilvl w:val="2"/>
           <w:numId w:val="2"/>
@@ -1598,7 +1582,7 @@
     </w:p>
     <w:p>
       <w:pPr>
-        <w:pStyle w:val="Listeavsnitt"/>
+        <w:pStyle w:val="ListParagraph"/>
         <w:numPr>
           <w:ilvl w:val="2"/>
           <w:numId w:val="2"/>
@@ -1646,7 +1630,7 @@
     </w:p>
     <w:p>
       <w:pPr>
-        <w:pStyle w:val="Listeavsnitt"/>
+        <w:pStyle w:val="ListParagraph"/>
         <w:ind w:left="2160"/>
         <w:rPr>
           <w:lang w:val="en-US"/>
@@ -1667,7 +1651,7 @@
     </w:p>
     <w:p>
       <w:pPr>
-        <w:pStyle w:val="Listeavsnitt"/>
+        <w:pStyle w:val="ListParagraph"/>
         <w:ind w:left="2160"/>
         <w:rPr>
           <w:lang w:val="en-US"/>
@@ -1694,7 +1678,7 @@
     </w:p>
     <w:p>
       <w:pPr>
-        <w:pStyle w:val="Listeavsnitt"/>
+        <w:pStyle w:val="ListParagraph"/>
         <w:numPr>
           <w:ilvl w:val="1"/>
           <w:numId w:val="2"/>
@@ -1787,6 +1771,7 @@
       </w:pPr>
       <w:r>
         <w:rPr>
+          <w:noProof/>
           <w:lang w:val="en-US"/>
         </w:rPr>
         <w:drawing>
@@ -1860,6 +1845,7 @@
       </w:pPr>
       <w:r>
         <w:rPr>
+          <w:noProof/>
           <w:lang w:val="en-US"/>
         </w:rPr>
         <w:drawing>
@@ -1901,147 +1887,35 @@
     </w:p>
     <w:p>
       <w:pPr>
-        <w:pStyle w:val="Overskrift2"/>
-        <w:rPr>
-          <w:lang w:val="en-US"/>
-        </w:rPr>
-      </w:pPr>
-      <w:r>
-        <w:rPr>
-          <w:lang w:val="en-US"/>
-        </w:rPr>
-        <w:lastRenderedPageBreak/>
-        <w:t>Commands</w:t>
-      </w:r>
-    </w:p>
-    <w:p>
-      <w:pPr>
-        <w:rPr>
-          <w:lang w:val="en-US"/>
-        </w:rPr>
-      </w:pPr>
-      <w:r>
-        <w:rPr>
-          <w:lang w:val="en-US"/>
-        </w:rPr>
-        <w:t>#Docker command:</w:t>
-      </w:r>
-    </w:p>
-    <w:p>
-      <w:pPr>
-        <w:rPr>
-          <w:lang w:val="en-US"/>
-        </w:rPr>
-      </w:pPr>
-      <w:r>
-        <w:rPr>
-          <w:lang w:val="en-US"/>
-        </w:rPr>
-        <w:t xml:space="preserve">#docker run --name </w:t>
-      </w:r>
-      <w:proofErr w:type="spellStart"/>
-      <w:r>
-        <w:rPr>
-          <w:lang w:val="en-US"/>
-        </w:rPr>
-        <w:t>vault?db</w:t>
-      </w:r>
-      <w:proofErr w:type="spellEnd"/>
-      <w:r>
-        <w:rPr>
-          <w:lang w:val="en-US"/>
-        </w:rPr>
-        <w:t xml:space="preserve"> -e MYSQL_ROOT_PASSWORD=</w:t>
-      </w:r>
-      <w:proofErr w:type="spellStart"/>
-      <w:r>
-        <w:rPr>
-          <w:lang w:val="en-US"/>
-        </w:rPr>
-        <w:t>Marengs</w:t>
-      </w:r>
-      <w:proofErr w:type="spellEnd"/>
-      <w:r>
-        <w:rPr>
-          <w:lang w:val="en-US"/>
-        </w:rPr>
-        <w:t xml:space="preserve"> -p 3306:3306 -d </w:t>
-      </w:r>
-      <w:proofErr w:type="spellStart"/>
-      <w:r>
-        <w:rPr>
-          <w:lang w:val="en-US"/>
-        </w:rPr>
-        <w:t>mysql:latest</w:t>
-      </w:r>
-      <w:proofErr w:type="spellEnd"/>
-    </w:p>
-    <w:p>
-      <w:pPr>
-        <w:rPr>
-          <w:lang w:val="en-US"/>
-        </w:rPr>
-      </w:pPr>
-    </w:p>
-    <w:p>
-      <w:pPr>
-        <w:rPr>
-          <w:lang w:val="en-US"/>
-        </w:rPr>
-      </w:pPr>
-    </w:p>
-    <w:p>
-      <w:pPr>
-        <w:rPr>
-          <w:lang w:val="en-US"/>
-        </w:rPr>
-      </w:pPr>
-    </w:p>
-    <w:p>
-      <w:pPr>
-        <w:rPr>
-          <w:lang w:val="en-US"/>
-        </w:rPr>
-      </w:pPr>
-    </w:p>
-    <w:p>
-      <w:pPr>
-        <w:rPr>
-          <w:lang w:val="en-US"/>
-        </w:rPr>
-      </w:pPr>
-    </w:p>
-    <w:p>
-      <w:pPr>
-        <w:rPr>
-          <w:lang w:val="en-US"/>
-        </w:rPr>
-      </w:pPr>
-    </w:p>
-    <w:p>
-      <w:pPr>
-        <w:rPr>
-          <w:lang w:val="en-US"/>
-        </w:rPr>
-      </w:pPr>
-    </w:p>
-    <w:p>
-      <w:pPr>
-        <w:rPr>
-          <w:lang w:val="en-US"/>
-        </w:rPr>
-      </w:pPr>
-    </w:p>
-    <w:p>
-      <w:pPr>
-        <w:rPr>
-          <w:lang w:val="en-US"/>
-        </w:rPr>
-      </w:pPr>
-    </w:p>
-    <w:p>
-      <w:pPr>
-        <w:pStyle w:val="Overskrift2"/>
+        <w:rPr>
+          <w:lang w:val="en-US"/>
+        </w:rPr>
+      </w:pPr>
+    </w:p>
+    <w:p>
+      <w:pPr>
+        <w:rPr>
+          <w:lang w:val="en-US"/>
+        </w:rPr>
+      </w:pPr>
+    </w:p>
+    <w:p>
+      <w:pPr>
+        <w:rPr>
+          <w:lang w:val="en-US"/>
+        </w:rPr>
+      </w:pPr>
+    </w:p>
+    <w:p>
+      <w:pPr>
+        <w:rPr>
+          <w:lang w:val="en-US"/>
+        </w:rPr>
+      </w:pPr>
+    </w:p>
+    <w:p>
+      <w:pPr>
+        <w:pStyle w:val="Heading2"/>
         <w:rPr>
           <w:lang w:val="en-US"/>
         </w:rPr>
@@ -2063,81 +1937,39 @@
         <w:rPr>
           <w:lang w:val="en-US"/>
         </w:rPr>
-        <w:t xml:space="preserve">Float problems with int, </w:t>
-      </w:r>
-      <w:proofErr w:type="spellStart"/>
-      <w:r>
-        <w:rPr>
-          <w:lang w:val="en-US"/>
-        </w:rPr>
-        <w:t>cant</w:t>
-      </w:r>
-      <w:proofErr w:type="spellEnd"/>
-      <w:r>
-        <w:rPr>
-          <w:lang w:val="en-US"/>
-        </w:rPr>
-        <w:t xml:space="preserve"> be </w:t>
-      </w:r>
-      <w:proofErr w:type="spellStart"/>
-      <w:r>
-        <w:rPr>
-          <w:lang w:val="en-US"/>
-        </w:rPr>
-        <w:t>feks</w:t>
-      </w:r>
-      <w:proofErr w:type="spellEnd"/>
-      <w:r>
-        <w:rPr>
-          <w:lang w:val="en-US"/>
-        </w:rPr>
-        <w:t xml:space="preserve"> 0233 that indicates 0,0233.</w:t>
-      </w:r>
-    </w:p>
-    <w:p>
-      <w:pPr>
-        <w:rPr>
-          <w:lang w:val="en-US"/>
-        </w:rPr>
-      </w:pPr>
-      <w:r>
-        <w:rPr>
-          <w:lang w:val="en-US"/>
-        </w:rPr>
-        <w:t xml:space="preserve">Total value in vault should not be field but a method. Should it be in Vault or </w:t>
-      </w:r>
-      <w:proofErr w:type="spellStart"/>
-      <w:r>
-        <w:rPr>
-          <w:lang w:val="en-US"/>
-        </w:rPr>
-        <w:t>VaultService</w:t>
-      </w:r>
-      <w:proofErr w:type="spellEnd"/>
-      <w:r>
-        <w:rPr>
-          <w:lang w:val="en-US"/>
-        </w:rPr>
-        <w:t>?</w:t>
-      </w:r>
-    </w:p>
-    <w:p>
-      <w:pPr>
-        <w:rPr>
-          <w:lang w:val="en-US"/>
-        </w:rPr>
-      </w:pPr>
-    </w:p>
-    <w:p>
-      <w:pPr>
-        <w:rPr>
-          <w:lang w:val="en-US"/>
-        </w:rPr>
-      </w:pPr>
-    </w:p>
-    <w:p>
-      <w:pPr>
-        <w:pStyle w:val="Overskrift2"/>
+        <w:t>Float problems with int, cant be feks 0233 that indicates 0,0233.</w:t>
+      </w:r>
+    </w:p>
+    <w:p>
+      <w:pPr>
+        <w:rPr>
+          <w:lang w:val="en-US"/>
+        </w:rPr>
+      </w:pPr>
+      <w:r>
+        <w:rPr>
+          <w:lang w:val="en-US"/>
+        </w:rPr>
+        <w:t>Total value in vault should not be field but a method. Should it be in Vault or VaultService?</w:t>
+      </w:r>
+    </w:p>
+    <w:p>
+      <w:pPr>
+        <w:rPr>
+          <w:lang w:val="en-US"/>
+        </w:rPr>
+      </w:pPr>
+    </w:p>
+    <w:p>
+      <w:pPr>
+        <w:rPr>
+          <w:lang w:val="en-US"/>
+        </w:rPr>
+      </w:pPr>
+    </w:p>
+    <w:p>
+      <w:pPr>
+        <w:pStyle w:val="Heading2"/>
         <w:rPr>
           <w:lang w:val="en-US"/>
         </w:rPr>
@@ -2177,7 +2009,7 @@
     </w:p>
     <w:p>
       <w:pPr>
-        <w:pStyle w:val="Listeavsnitt"/>
+        <w:pStyle w:val="ListParagraph"/>
         <w:numPr>
           <w:ilvl w:val="0"/>
           <w:numId w:val="4"/>
@@ -2195,7 +2027,7 @@
     </w:p>
     <w:p>
       <w:pPr>
-        <w:pStyle w:val="Listeavsnitt"/>
+        <w:pStyle w:val="ListParagraph"/>
         <w:numPr>
           <w:ilvl w:val="0"/>
           <w:numId w:val="4"/>
@@ -2213,7 +2045,7 @@
     </w:p>
     <w:p>
       <w:pPr>
-        <w:pStyle w:val="Listeavsnitt"/>
+        <w:pStyle w:val="ListParagraph"/>
         <w:numPr>
           <w:ilvl w:val="0"/>
           <w:numId w:val="4"/>
@@ -2231,7 +2063,7 @@
     </w:p>
     <w:p>
       <w:pPr>
-        <w:pStyle w:val="Listeavsnitt"/>
+        <w:pStyle w:val="ListParagraph"/>
         <w:rPr>
           <w:lang w:val="en-US"/>
         </w:rPr>
@@ -2315,33 +2147,19 @@
         <w:rPr>
           <w:lang w:val="en-US"/>
         </w:rPr>
-        <w:t>(</w:t>
-      </w:r>
-      <w:proofErr w:type="spellStart"/>
-      <w:r>
-        <w:rPr>
-          <w:lang w:val="en-US"/>
-        </w:rPr>
-        <w:t>eeehm</w:t>
-      </w:r>
-      <w:proofErr w:type="spellEnd"/>
-      <w:r>
-        <w:rPr>
-          <w:lang w:val="en-US"/>
-        </w:rPr>
-        <w:t>)</w:t>
-      </w:r>
-    </w:p>
-    <w:p>
-      <w:pPr>
-        <w:rPr>
-          <w:lang w:val="en-US"/>
-        </w:rPr>
-      </w:pPr>
-    </w:p>
-    <w:p>
-      <w:pPr>
-        <w:pStyle w:val="Overskrift2"/>
+        <w:t>(eeehm)</w:t>
+      </w:r>
+    </w:p>
+    <w:p>
+      <w:pPr>
+        <w:rPr>
+          <w:lang w:val="en-US"/>
+        </w:rPr>
+      </w:pPr>
+    </w:p>
+    <w:p>
+      <w:pPr>
+        <w:pStyle w:val="Heading2"/>
         <w:rPr>
           <w:lang w:val="en-US"/>
         </w:rPr>
@@ -2355,7 +2173,7 @@
     </w:p>
     <w:p>
       <w:pPr>
-        <w:pStyle w:val="Listeavsnitt"/>
+        <w:pStyle w:val="ListParagraph"/>
         <w:numPr>
           <w:ilvl w:val="0"/>
           <w:numId w:val="3"/>
@@ -2364,24 +2182,16 @@
           <w:lang w:val="en-US"/>
         </w:rPr>
       </w:pPr>
-      <w:proofErr w:type="spellStart"/>
-      <w:r>
-        <w:rPr>
-          <w:lang w:val="en-US"/>
-        </w:rPr>
-        <w:t>rabbitmq</w:t>
-      </w:r>
-      <w:proofErr w:type="spellEnd"/>
-      <w:r>
-        <w:rPr>
-          <w:lang w:val="en-US"/>
-        </w:rPr>
-        <w:t>-server</w:t>
-      </w:r>
-    </w:p>
-    <w:p>
-      <w:pPr>
-        <w:pStyle w:val="Listeavsnitt"/>
+      <w:r>
+        <w:rPr>
+          <w:lang w:val="en-US"/>
+        </w:rPr>
+        <w:t>rabbitmq-server</w:t>
+      </w:r>
+    </w:p>
+    <w:p>
+      <w:pPr>
+        <w:pStyle w:val="ListParagraph"/>
         <w:numPr>
           <w:ilvl w:val="0"/>
           <w:numId w:val="3"/>
@@ -2399,7 +2209,7 @@
     </w:p>
     <w:p>
       <w:pPr>
-        <w:pStyle w:val="Listeavsnitt"/>
+        <w:pStyle w:val="ListParagraph"/>
         <w:numPr>
           <w:ilvl w:val="0"/>
           <w:numId w:val="3"/>
@@ -2417,7 +2227,7 @@
     </w:p>
     <w:p>
       <w:pPr>
-        <w:pStyle w:val="Listeavsnitt"/>
+        <w:pStyle w:val="ListParagraph"/>
         <w:numPr>
           <w:ilvl w:val="0"/>
           <w:numId w:val="3"/>
@@ -2426,7 +2236,6 @@
           <w:lang w:val="en-US"/>
         </w:rPr>
       </w:pPr>
-      <w:proofErr w:type="spellStart"/>
       <w:r>
         <w:rPr>
           <w:lang w:val="en-US"/>
@@ -2437,21 +2246,7 @@
         <w:rPr>
           <w:lang w:val="en-US"/>
         </w:rPr>
-        <w:t>:mvn</w:t>
-      </w:r>
-      <w:proofErr w:type="spellEnd"/>
-      <w:r>
-        <w:rPr>
-          <w:lang w:val="en-US"/>
-        </w:rPr>
-        <w:t xml:space="preserve"> </w:t>
-      </w:r>
-      <w:proofErr w:type="spellStart"/>
-      <w:r>
-        <w:rPr>
-          <w:lang w:val="en-US"/>
-        </w:rPr>
-        <w:t>spring</w:t>
+        <w:t>:mvn spring</w:t>
       </w:r>
       <w:r>
         <w:rPr>
@@ -2459,11 +2254,10 @@
         </w:rPr>
         <w:t>-boot:run</w:t>
       </w:r>
-      <w:proofErr w:type="spellEnd"/>
-    </w:p>
-    <w:p>
-      <w:pPr>
-        <w:pStyle w:val="Listeavsnitt"/>
+    </w:p>
+    <w:p>
+      <w:pPr>
+        <w:pStyle w:val="ListParagraph"/>
         <w:numPr>
           <w:ilvl w:val="0"/>
           <w:numId w:val="3"/>
@@ -3371,11 +3165,11 @@
     <w:name w:val="Normal"/>
     <w:qFormat/>
   </w:style>
-  <w:style w:type="paragraph" w:styleId="Overskrift1">
+  <w:style w:type="paragraph" w:styleId="Heading1">
     <w:name w:val="heading 1"/>
     <w:basedOn w:val="Normal"/>
     <w:next w:val="Normal"/>
-    <w:link w:val="Overskrift1Tegn"/>
+    <w:link w:val="Heading1Char"/>
     <w:uiPriority w:val="9"/>
     <w:qFormat/>
     <w:rsid w:val="00933A58"/>
@@ -3392,11 +3186,11 @@
       <w:szCs w:val="32"/>
     </w:rPr>
   </w:style>
-  <w:style w:type="paragraph" w:styleId="Overskrift2">
+  <w:style w:type="paragraph" w:styleId="Heading2">
     <w:name w:val="heading 2"/>
     <w:basedOn w:val="Normal"/>
     <w:next w:val="Normal"/>
-    <w:link w:val="Overskrift2Tegn"/>
+    <w:link w:val="Heading2Char"/>
     <w:uiPriority w:val="9"/>
     <w:unhideWhenUsed/>
     <w:qFormat/>
@@ -3414,11 +3208,11 @@
       <w:szCs w:val="26"/>
     </w:rPr>
   </w:style>
-  <w:style w:type="paragraph" w:styleId="Overskrift3">
+  <w:style w:type="paragraph" w:styleId="Heading3">
     <w:name w:val="heading 3"/>
     <w:basedOn w:val="Normal"/>
     <w:next w:val="Normal"/>
-    <w:link w:val="Overskrift3Tegn"/>
+    <w:link w:val="Heading3Char"/>
     <w:uiPriority w:val="9"/>
     <w:unhideWhenUsed/>
     <w:qFormat/>
@@ -3436,13 +3230,13 @@
       <w:szCs w:val="24"/>
     </w:rPr>
   </w:style>
-  <w:style w:type="character" w:default="1" w:styleId="Standardskriftforavsnitt">
+  <w:style w:type="character" w:default="1" w:styleId="DefaultParagraphFont">
     <w:name w:val="Default Paragraph Font"/>
     <w:uiPriority w:val="1"/>
     <w:semiHidden/>
     <w:unhideWhenUsed/>
   </w:style>
-  <w:style w:type="table" w:default="1" w:styleId="Vanligtabell">
+  <w:style w:type="table" w:default="1" w:styleId="TableNormal">
     <w:name w:val="Normal Table"/>
     <w:uiPriority w:val="99"/>
     <w:semiHidden/>
@@ -3457,16 +3251,16 @@
       </w:tblCellMar>
     </w:tblPr>
   </w:style>
-  <w:style w:type="numbering" w:default="1" w:styleId="Ingenliste">
+  <w:style w:type="numbering" w:default="1" w:styleId="NoList">
     <w:name w:val="No List"/>
     <w:uiPriority w:val="99"/>
     <w:semiHidden/>
     <w:unhideWhenUsed/>
   </w:style>
-  <w:style w:type="character" w:customStyle="1" w:styleId="Overskrift2Tegn">
-    <w:name w:val="Overskrift 2 Tegn"/>
-    <w:basedOn w:val="Standardskriftforavsnitt"/>
-    <w:link w:val="Overskrift2"/>
+  <w:style w:type="character" w:customStyle="1" w:styleId="Heading2Char">
+    <w:name w:val="Heading 2 Char"/>
+    <w:basedOn w:val="DefaultParagraphFont"/>
+    <w:link w:val="Heading2"/>
     <w:uiPriority w:val="9"/>
     <w:rsid w:val="003B0A24"/>
     <w:rPr>
@@ -3476,10 +3270,10 @@
       <w:szCs w:val="26"/>
     </w:rPr>
   </w:style>
-  <w:style w:type="character" w:customStyle="1" w:styleId="Overskrift1Tegn">
-    <w:name w:val="Overskrift 1 Tegn"/>
-    <w:basedOn w:val="Standardskriftforavsnitt"/>
-    <w:link w:val="Overskrift1"/>
+  <w:style w:type="character" w:customStyle="1" w:styleId="Heading1Char">
+    <w:name w:val="Heading 1 Char"/>
+    <w:basedOn w:val="DefaultParagraphFont"/>
+    <w:link w:val="Heading1"/>
     <w:uiPriority w:val="9"/>
     <w:rsid w:val="00933A58"/>
     <w:rPr>
@@ -3489,10 +3283,10 @@
       <w:szCs w:val="32"/>
     </w:rPr>
   </w:style>
-  <w:style w:type="character" w:customStyle="1" w:styleId="Overskrift3Tegn">
-    <w:name w:val="Overskrift 3 Tegn"/>
-    <w:basedOn w:val="Standardskriftforavsnitt"/>
-    <w:link w:val="Overskrift3"/>
+  <w:style w:type="character" w:customStyle="1" w:styleId="Heading3Char">
+    <w:name w:val="Heading 3 Char"/>
+    <w:basedOn w:val="DefaultParagraphFont"/>
+    <w:link w:val="Heading3"/>
     <w:uiPriority w:val="9"/>
     <w:rsid w:val="0060106C"/>
     <w:rPr>
@@ -3502,7 +3296,7 @@
       <w:szCs w:val="24"/>
     </w:rPr>
   </w:style>
-  <w:style w:type="paragraph" w:styleId="Listeavsnitt">
+  <w:style w:type="paragraph" w:styleId="ListParagraph">
     <w:name w:val="List Paragraph"/>
     <w:basedOn w:val="Normal"/>
     <w:uiPriority w:val="34"/>

</xml_diff>

<commit_message>
* Report edit and updated readme.
</commit_message>
<xml_diff>
--- a/MicroServicesReport.docx
+++ b/MicroServicesReport.docx
@@ -4,19 +4,6 @@
   <w:body>
     <w:p>
       <w:pPr>
-        <w:rPr>
-          <w:lang w:val="en-US"/>
-        </w:rPr>
-      </w:pPr>
-      <w:r>
-        <w:rPr>
-          <w:lang w:val="en-US"/>
-        </w:rPr>
-        <w:t>PG3402</w:t>
-      </w:r>
-    </w:p>
-    <w:p>
-      <w:pPr>
         <w:pStyle w:val="Overskrift1"/>
         <w:rPr>
           <w:lang w:val="en-US"/>
@@ -28,14 +15,6 @@
         </w:rPr>
         <w:t>CSGO BANK</w:t>
       </w:r>
-    </w:p>
-    <w:p>
-      <w:pPr>
-        <w:pStyle w:val="Overskrift2"/>
-        <w:rPr>
-          <w:lang w:val="en-US"/>
-        </w:rPr>
-      </w:pPr>
     </w:p>
     <w:p>
       <w:pPr>
@@ -841,20 +820,6 @@
     </w:p>
     <w:p>
       <w:pPr>
-        <w:rPr>
-          <w:lang w:val="en-US"/>
-        </w:rPr>
-      </w:pPr>
-    </w:p>
-    <w:p>
-      <w:pPr>
-        <w:rPr>
-          <w:lang w:val="en-US"/>
-        </w:rPr>
-      </w:pPr>
-    </w:p>
-    <w:p>
-      <w:pPr>
         <w:pStyle w:val="Overskrift3"/>
         <w:rPr>
           <w:lang w:val="en-US"/>
@@ -864,7 +829,6 @@
         <w:rPr>
           <w:lang w:val="en-US"/>
         </w:rPr>
-        <w:lastRenderedPageBreak/>
         <w:t>Prioritize</w:t>
       </w:r>
       <w:r>
@@ -1776,15 +1740,60 @@
     <w:p>
       <w:pPr>
         <w:rPr>
-          <w:lang w:val="en-US"/>
-        </w:rPr>
-      </w:pPr>
-      <w:r>
-        <w:rPr>
           <w:b/>
           <w:bCs/>
           <w:lang w:val="en-US"/>
         </w:rPr>
+      </w:pPr>
+    </w:p>
+    <w:p>
+      <w:pPr>
+        <w:rPr>
+          <w:b/>
+          <w:bCs/>
+          <w:lang w:val="en-US"/>
+        </w:rPr>
+      </w:pPr>
+    </w:p>
+    <w:p>
+      <w:pPr>
+        <w:rPr>
+          <w:b/>
+          <w:bCs/>
+          <w:lang w:val="en-US"/>
+        </w:rPr>
+      </w:pPr>
+    </w:p>
+    <w:p>
+      <w:pPr>
+        <w:rPr>
+          <w:b/>
+          <w:bCs/>
+          <w:lang w:val="en-US"/>
+        </w:rPr>
+      </w:pPr>
+    </w:p>
+    <w:p>
+      <w:pPr>
+        <w:rPr>
+          <w:b/>
+          <w:bCs/>
+          <w:lang w:val="en-US"/>
+        </w:rPr>
+      </w:pPr>
+    </w:p>
+    <w:p>
+      <w:pPr>
+        <w:rPr>
+          <w:lang w:val="en-US"/>
+        </w:rPr>
+      </w:pPr>
+      <w:r>
+        <w:rPr>
+          <w:b/>
+          <w:bCs/>
+          <w:lang w:val="en-US"/>
+        </w:rPr>
         <w:lastRenderedPageBreak/>
         <w:t xml:space="preserve">Diagrams describing the </w:t>
       </w:r>
@@ -1795,6 +1804,14 @@
           <w:lang w:val="en-US"/>
         </w:rPr>
         <w:t>planning</w:t>
+      </w:r>
+      <w:r>
+        <w:rPr>
+          <w:b/>
+          <w:bCs/>
+          <w:lang w:val="en-US"/>
+        </w:rPr>
+        <w:t xml:space="preserve"> of implementing RabbitMQ</w:t>
       </w:r>
       <w:r>
         <w:rPr>
@@ -1856,7 +1873,7 @@
                     <pic:cNvPicPr/>
                   </pic:nvPicPr>
                   <pic:blipFill>
-                    <a:blip r:embed="rId5"/>
+                    <a:blip r:embed="rId7"/>
                     <a:stretch>
                       <a:fillRect/>
                     </a:stretch>
@@ -1883,13 +1900,6 @@
           <w:lang w:val="en-US"/>
         </w:rPr>
       </w:pPr>
-    </w:p>
-    <w:p>
-      <w:pPr>
-        <w:rPr>
-          <w:lang w:val="en-US"/>
-        </w:rPr>
-      </w:pPr>
       <w:r>
         <w:rPr>
           <w:lang w:val="en-US"/>
@@ -1900,7 +1910,13 @@
         <w:rPr>
           <w:lang w:val="en-US"/>
         </w:rPr>
-        <w:t xml:space="preserve"> this is how we decided to set it up.</w:t>
+        <w:t xml:space="preserve"> this is how we decided to set it up</w:t>
+      </w:r>
+      <w:r>
+        <w:rPr>
+          <w:lang w:val="en-US"/>
+        </w:rPr>
+        <w:t xml:space="preserve"> the system with message broker and direct communication.</w:t>
       </w:r>
     </w:p>
     <w:p>
@@ -1930,7 +1946,7 @@
                     <pic:cNvPicPr/>
                   </pic:nvPicPr>
                   <pic:blipFill>
-                    <a:blip r:embed="rId6"/>
+                    <a:blip r:embed="rId8"/>
                     <a:stretch>
                       <a:fillRect/>
                     </a:stretch>
@@ -1954,23 +1970,106 @@
     <w:p>
       <w:pPr>
         <w:rPr>
-          <w:lang w:val="en-US"/>
-        </w:rPr>
-      </w:pPr>
-    </w:p>
-    <w:p>
-      <w:pPr>
-        <w:rPr>
-          <w:lang w:val="en-US"/>
-        </w:rPr>
-      </w:pPr>
-    </w:p>
-    <w:p>
-      <w:pPr>
-        <w:rPr>
-          <w:lang w:val="en-US"/>
-        </w:rPr>
-      </w:pPr>
+          <w:b/>
+          <w:bCs/>
+          <w:lang w:val="en-US"/>
+        </w:rPr>
+      </w:pPr>
+      <w:r>
+        <w:rPr>
+          <w:b/>
+          <w:bCs/>
+          <w:lang w:val="en-US"/>
+        </w:rPr>
+        <w:lastRenderedPageBreak/>
+        <w:drawing>
+          <wp:anchor distT="0" distB="0" distL="114300" distR="114300" simplePos="0" relativeHeight="251658240" behindDoc="0" locked="0" layoutInCell="1" allowOverlap="1" wp14:anchorId="24B736C9" wp14:editId="0609B65A">
+            <wp:simplePos x="0" y="0"/>
+            <wp:positionH relativeFrom="margin">
+              <wp:align>center</wp:align>
+            </wp:positionH>
+            <wp:positionV relativeFrom="paragraph">
+              <wp:posOffset>323850</wp:posOffset>
+            </wp:positionV>
+            <wp:extent cx="7550150" cy="5529063"/>
+            <wp:effectExtent l="0" t="0" r="0" b="0"/>
+            <wp:wrapSquare wrapText="bothSides"/>
+            <wp:docPr id="2054994200" name="Bilde 1"/>
+            <wp:cNvGraphicFramePr>
+              <a:graphicFrameLocks xmlns:a="http://schemas.openxmlformats.org/drawingml/2006/main" noChangeAspect="1"/>
+            </wp:cNvGraphicFramePr>
+            <a:graphic xmlns:a="http://schemas.openxmlformats.org/drawingml/2006/main">
+              <a:graphicData uri="http://schemas.openxmlformats.org/drawingml/2006/picture">
+                <pic:pic xmlns:pic="http://schemas.openxmlformats.org/drawingml/2006/picture">
+                  <pic:nvPicPr>
+                    <pic:cNvPr id="2054994200" name=""/>
+                    <pic:cNvPicPr/>
+                  </pic:nvPicPr>
+                  <pic:blipFill>
+                    <a:blip r:embed="rId9">
+                      <a:extLst>
+                        <a:ext uri="{28A0092B-C50C-407E-A947-70E740481C1C}">
+                          <a14:useLocalDpi xmlns:a14="http://schemas.microsoft.com/office/drawing/2010/main" val="0"/>
+                        </a:ext>
+                      </a:extLst>
+                    </a:blip>
+                    <a:stretch>
+                      <a:fillRect/>
+                    </a:stretch>
+                  </pic:blipFill>
+                  <pic:spPr>
+                    <a:xfrm>
+                      <a:off x="0" y="0"/>
+                      <a:ext cx="7550150" cy="5529063"/>
+                    </a:xfrm>
+                    <a:prstGeom prst="rect">
+                      <a:avLst/>
+                    </a:prstGeom>
+                  </pic:spPr>
+                </pic:pic>
+              </a:graphicData>
+            </a:graphic>
+            <wp14:sizeRelH relativeFrom="margin">
+              <wp14:pctWidth>0</wp14:pctWidth>
+            </wp14:sizeRelH>
+            <wp14:sizeRelV relativeFrom="margin">
+              <wp14:pctHeight>0</wp14:pctHeight>
+            </wp14:sizeRelV>
+          </wp:anchor>
+        </w:drawing>
+      </w:r>
+      <w:r>
+        <w:rPr>
+          <w:b/>
+          <w:bCs/>
+          <w:lang w:val="en-US"/>
+        </w:rPr>
+        <w:t>Diagram with f</w:t>
+      </w:r>
+      <w:r>
+        <w:rPr>
+          <w:b/>
+          <w:bCs/>
+          <w:lang w:val="en-US"/>
+        </w:rPr>
+        <w:t>irst draft o</w:t>
+      </w:r>
+      <w:r>
+        <w:rPr>
+          <w:b/>
+          <w:bCs/>
+          <w:lang w:val="en-US"/>
+        </w:rPr>
+        <w:t>n</w:t>
+      </w:r>
+      <w:r>
+        <w:rPr>
+          <w:b/>
+          <w:bCs/>
+          <w:lang w:val="en-US"/>
+        </w:rPr>
+        <w:t xml:space="preserve"> how we plan to structure our system.</w:t>
+      </w:r>
     </w:p>
     <w:p>
       <w:pPr>
@@ -1986,442 +2085,13 @@
           <w:lang w:val="en-US"/>
         </w:rPr>
       </w:pPr>
-      <w:r>
-        <w:rPr>
-          <w:lang w:val="en-US"/>
-        </w:rPr>
-        <w:t>Problems</w:t>
-      </w:r>
-    </w:p>
-    <w:p>
-      <w:pPr>
-        <w:rPr>
-          <w:lang w:val="en-US"/>
-        </w:rPr>
-      </w:pPr>
-      <w:r>
-        <w:rPr>
-          <w:lang w:val="en-US"/>
-        </w:rPr>
-        <w:t xml:space="preserve">Float problems with int, </w:t>
-      </w:r>
-      <w:proofErr w:type="spellStart"/>
-      <w:proofErr w:type="gramStart"/>
-      <w:r>
-        <w:rPr>
-          <w:lang w:val="en-US"/>
-        </w:rPr>
-        <w:t>cant</w:t>
-      </w:r>
-      <w:proofErr w:type="spellEnd"/>
-      <w:proofErr w:type="gramEnd"/>
-      <w:r>
-        <w:rPr>
-          <w:lang w:val="en-US"/>
-        </w:rPr>
-        <w:t xml:space="preserve"> be </w:t>
-      </w:r>
-      <w:proofErr w:type="spellStart"/>
-      <w:r>
-        <w:rPr>
-          <w:lang w:val="en-US"/>
-        </w:rPr>
-        <w:t>feks</w:t>
-      </w:r>
-      <w:proofErr w:type="spellEnd"/>
-      <w:r>
-        <w:rPr>
-          <w:lang w:val="en-US"/>
-        </w:rPr>
-        <w:t xml:space="preserve"> 0233 that indicates 0,0233.</w:t>
-      </w:r>
-    </w:p>
-    <w:p>
-      <w:pPr>
-        <w:rPr>
-          <w:lang w:val="en-US"/>
-        </w:rPr>
-      </w:pPr>
-      <w:r>
-        <w:rPr>
-          <w:lang w:val="en-US"/>
-        </w:rPr>
-        <w:t xml:space="preserve">Total value in vault should not be field but a method. Should it be in Vault or </w:t>
-      </w:r>
-      <w:proofErr w:type="spellStart"/>
-      <w:r>
-        <w:rPr>
-          <w:lang w:val="en-US"/>
-        </w:rPr>
-        <w:t>VaultService</w:t>
-      </w:r>
-      <w:proofErr w:type="spellEnd"/>
-      <w:r>
-        <w:rPr>
-          <w:lang w:val="en-US"/>
-        </w:rPr>
-        <w:t>?</w:t>
-      </w:r>
-    </w:p>
-    <w:p>
-      <w:pPr>
-        <w:rPr>
-          <w:lang w:val="en-US"/>
-        </w:rPr>
-      </w:pPr>
-    </w:p>
-    <w:p>
-      <w:pPr>
-        <w:rPr>
-          <w:lang w:val="en-US"/>
-        </w:rPr>
-      </w:pPr>
-    </w:p>
-    <w:p>
-      <w:pPr>
-        <w:pStyle w:val="Overskrift2"/>
-        <w:rPr>
-          <w:lang w:val="en-US"/>
-        </w:rPr>
-      </w:pPr>
-      <w:r>
-        <w:rPr>
-          <w:lang w:val="en-US"/>
-        </w:rPr>
-        <w:t>Structure</w:t>
-      </w:r>
-    </w:p>
-    <w:p>
-      <w:pPr>
-        <w:rPr>
-          <w:lang w:val="en-US"/>
-        </w:rPr>
-      </w:pPr>
-      <w:r>
-        <w:rPr>
-          <w:lang w:val="en-US"/>
-        </w:rPr>
-        <w:t>RabbitMQ (message broker)</w:t>
-      </w:r>
-    </w:p>
-    <w:p>
-      <w:pPr>
-        <w:rPr>
-          <w:lang w:val="en-US"/>
-        </w:rPr>
-      </w:pPr>
-      <w:r>
-        <w:rPr>
-          <w:lang w:val="en-US"/>
-        </w:rPr>
-        <w:t>Gateway</w:t>
-      </w:r>
-    </w:p>
-    <w:p>
-      <w:pPr>
-        <w:pStyle w:val="Listeavsnitt"/>
-        <w:numPr>
-          <w:ilvl w:val="0"/>
-          <w:numId w:val="4"/>
-        </w:numPr>
-        <w:rPr>
-          <w:lang w:val="en-US"/>
-        </w:rPr>
-      </w:pPr>
-      <w:r>
-        <w:rPr>
-          <w:lang w:val="en-US"/>
-        </w:rPr>
-        <w:t>Service discovery</w:t>
-      </w:r>
-    </w:p>
-    <w:p>
-      <w:pPr>
-        <w:pStyle w:val="Listeavsnitt"/>
-        <w:numPr>
-          <w:ilvl w:val="0"/>
-          <w:numId w:val="4"/>
-        </w:numPr>
-        <w:rPr>
-          <w:lang w:val="en-US"/>
-        </w:rPr>
-      </w:pPr>
-      <w:r>
-        <w:rPr>
-          <w:lang w:val="en-US"/>
-        </w:rPr>
-        <w:t>Load Balancer</w:t>
-      </w:r>
-    </w:p>
-    <w:p>
-      <w:pPr>
-        <w:pStyle w:val="Listeavsnitt"/>
-        <w:numPr>
-          <w:ilvl w:val="0"/>
-          <w:numId w:val="4"/>
-        </w:numPr>
-        <w:rPr>
-          <w:lang w:val="en-US"/>
-        </w:rPr>
-      </w:pPr>
-      <w:r>
-        <w:rPr>
-          <w:lang w:val="en-US"/>
-        </w:rPr>
-        <w:t>Router</w:t>
-      </w:r>
-    </w:p>
-    <w:p>
-      <w:pPr>
-        <w:pStyle w:val="Listeavsnitt"/>
-        <w:rPr>
-          <w:lang w:val="en-US"/>
-        </w:rPr>
-      </w:pPr>
-    </w:p>
-    <w:p>
-      <w:pPr>
-        <w:rPr>
-          <w:lang w:val="en-US"/>
-        </w:rPr>
-      </w:pPr>
-      <w:r>
-        <w:rPr>
-          <w:lang w:val="en-US"/>
-        </w:rPr>
-        <w:t>Spring-cloud-starter-consul-discovery</w:t>
-      </w:r>
-      <w:r>
-        <w:rPr>
-          <w:lang w:val="en-US"/>
-        </w:rPr>
-        <w:t xml:space="preserve"> (discovery server)</w:t>
-      </w:r>
-    </w:p>
-    <w:p>
-      <w:pPr>
-        <w:rPr>
-          <w:lang w:val="en-US"/>
-        </w:rPr>
-      </w:pPr>
-      <w:r>
-        <w:rPr>
-          <w:lang w:val="en-US"/>
-        </w:rPr>
-        <w:t>Spring</w:t>
-      </w:r>
-      <w:r>
-        <w:rPr>
-          <w:lang w:val="en-US"/>
-        </w:rPr>
-        <w:t>-</w:t>
-      </w:r>
-      <w:r>
-        <w:rPr>
-          <w:lang w:val="en-US"/>
-        </w:rPr>
-        <w:t>boot</w:t>
-      </w:r>
-      <w:r>
-        <w:rPr>
-          <w:lang w:val="en-US"/>
-        </w:rPr>
-        <w:t>-starter-</w:t>
-      </w:r>
-      <w:r>
-        <w:rPr>
-          <w:lang w:val="en-US"/>
-        </w:rPr>
-        <w:t xml:space="preserve">actuator </w:t>
-      </w:r>
-      <w:r>
-        <w:rPr>
-          <w:lang w:val="en-US"/>
-        </w:rPr>
-        <w:t>(health check)</w:t>
-      </w:r>
-    </w:p>
-    <w:p>
-      <w:pPr>
-        <w:rPr>
-          <w:lang w:val="en-US"/>
-        </w:rPr>
-      </w:pPr>
-      <w:r>
-        <w:rPr>
-          <w:lang w:val="en-US"/>
-        </w:rPr>
-        <w:t xml:space="preserve">Spring-cloud-starter-gateway </w:t>
-      </w:r>
-      <w:r>
-        <w:rPr>
-          <w:lang w:val="en-US"/>
-        </w:rPr>
-        <w:t>(</w:t>
-      </w:r>
-      <w:proofErr w:type="spellStart"/>
-      <w:r>
-        <w:rPr>
-          <w:lang w:val="en-US"/>
-        </w:rPr>
-        <w:t>eeehm</w:t>
-      </w:r>
-      <w:proofErr w:type="spellEnd"/>
-      <w:r>
-        <w:rPr>
-          <w:lang w:val="en-US"/>
-        </w:rPr>
-        <w:t>)</w:t>
-      </w:r>
-    </w:p>
-    <w:p>
-      <w:pPr>
-        <w:rPr>
-          <w:lang w:val="en-US"/>
-        </w:rPr>
-      </w:pPr>
-    </w:p>
-    <w:p>
-      <w:pPr>
-        <w:pStyle w:val="Overskrift2"/>
-        <w:rPr>
-          <w:lang w:val="en-US"/>
-        </w:rPr>
-      </w:pPr>
-      <w:r>
-        <w:rPr>
-          <w:lang w:val="en-US"/>
-        </w:rPr>
-        <w:t>Getting things running</w:t>
-      </w:r>
-    </w:p>
-    <w:p>
-      <w:pPr>
-        <w:pStyle w:val="Listeavsnitt"/>
-        <w:numPr>
-          <w:ilvl w:val="0"/>
-          <w:numId w:val="3"/>
-        </w:numPr>
-        <w:rPr>
-          <w:lang w:val="en-US"/>
-        </w:rPr>
-      </w:pPr>
-      <w:proofErr w:type="spellStart"/>
-      <w:r>
-        <w:rPr>
-          <w:lang w:val="en-US"/>
-        </w:rPr>
-        <w:t>rabbitmq</w:t>
-      </w:r>
-      <w:proofErr w:type="spellEnd"/>
-      <w:r>
-        <w:rPr>
-          <w:lang w:val="en-US"/>
-        </w:rPr>
-        <w:t>-server</w:t>
-      </w:r>
-    </w:p>
-    <w:p>
-      <w:pPr>
-        <w:pStyle w:val="Listeavsnitt"/>
-        <w:numPr>
-          <w:ilvl w:val="0"/>
-          <w:numId w:val="3"/>
-        </w:numPr>
-        <w:rPr>
-          <w:lang w:val="en-US"/>
-        </w:rPr>
-      </w:pPr>
-      <w:r>
-        <w:rPr>
-          <w:lang w:val="en-US"/>
-        </w:rPr>
-        <w:t>service registry</w:t>
-      </w:r>
-    </w:p>
-    <w:p>
-      <w:pPr>
-        <w:pStyle w:val="Listeavsnitt"/>
-        <w:numPr>
-          <w:ilvl w:val="0"/>
-          <w:numId w:val="3"/>
-        </w:numPr>
-        <w:rPr>
-          <w:lang w:val="en-US"/>
-        </w:rPr>
-      </w:pPr>
-      <w:r>
-        <w:rPr>
-          <w:lang w:val="en-US"/>
-        </w:rPr>
-        <w:t>services</w:t>
-      </w:r>
-    </w:p>
-    <w:p>
-      <w:pPr>
-        <w:pStyle w:val="Listeavsnitt"/>
-        <w:numPr>
-          <w:ilvl w:val="0"/>
-          <w:numId w:val="3"/>
-        </w:numPr>
-        <w:rPr>
-          <w:lang w:val="en-US"/>
-        </w:rPr>
-      </w:pPr>
-      <w:proofErr w:type="spellStart"/>
-      <w:proofErr w:type="gramStart"/>
-      <w:r>
-        <w:rPr>
-          <w:lang w:val="en-US"/>
-        </w:rPr>
-        <w:t>Gateway</w:t>
-      </w:r>
-      <w:r>
-        <w:rPr>
-          <w:lang w:val="en-US"/>
-        </w:rPr>
-        <w:t>:mvn</w:t>
-      </w:r>
-      <w:proofErr w:type="spellEnd"/>
-      <w:proofErr w:type="gramEnd"/>
-      <w:r>
-        <w:rPr>
-          <w:lang w:val="en-US"/>
-        </w:rPr>
-        <w:t xml:space="preserve"> </w:t>
-      </w:r>
-      <w:proofErr w:type="spellStart"/>
-      <w:r>
-        <w:rPr>
-          <w:lang w:val="en-US"/>
-        </w:rPr>
-        <w:t>spring</w:t>
-      </w:r>
-      <w:r>
-        <w:rPr>
-          <w:lang w:val="en-US"/>
-        </w:rPr>
-        <w:t>-boot:run</w:t>
-      </w:r>
-      <w:proofErr w:type="spellEnd"/>
-    </w:p>
-    <w:p>
-      <w:pPr>
-        <w:pStyle w:val="Listeavsnitt"/>
-        <w:numPr>
-          <w:ilvl w:val="0"/>
-          <w:numId w:val="3"/>
-        </w:numPr>
-        <w:rPr>
-          <w:lang w:val="en-US"/>
-        </w:rPr>
-      </w:pPr>
-      <w:r>
-        <w:rPr>
-          <w:lang w:val="en-US"/>
-        </w:rPr>
-        <w:t>Frontend</w:t>
-      </w:r>
+    </w:p>
+    <w:p>
+      <w:pPr>
+        <w:rPr>
+          <w:lang w:val="en-US"/>
+        </w:rPr>
+      </w:pPr>
     </w:p>
     <w:p>
       <w:pPr>
@@ -2438,6 +2108,7 @@
       </w:pPr>
     </w:p>
     <w:sectPr>
+      <w:headerReference w:type="default" r:id="rId10"/>
       <w:pgSz w:w="11906" w:h="16838"/>
       <w:pgMar w:top="1440" w:right="1440" w:bottom="1440" w:left="1440" w:header="708" w:footer="708" w:gutter="0"/>
       <w:cols w:space="708"/>
@@ -2445,6 +2116,79 @@
     </w:sectPr>
   </w:body>
 </w:document>
+</file>
+
+<file path=word/endnotes.xml><?xml version="1.0" encoding="utf-8"?>
+<w:endnotes xmlns:wpc="http://schemas.microsoft.com/office/word/2010/wordprocessingCanvas" xmlns:cx="http://schemas.microsoft.com/office/drawing/2014/chartex" xmlns:cx1="http://schemas.microsoft.com/office/drawing/2015/9/8/chartex" xmlns:cx2="http://schemas.microsoft.com/office/drawing/2015/10/21/chartex" xmlns:cx3="http://schemas.microsoft.com/office/drawing/2016/5/9/chartex" xmlns:cx4="http://schemas.microsoft.com/office/drawing/2016/5/10/chartex" xmlns:cx5="http://schemas.microsoft.com/office/drawing/2016/5/11/chartex" xmlns:cx6="http://schemas.microsoft.com/office/drawing/2016/5/12/chartex" xmlns:cx7="http://schemas.microsoft.com/office/drawing/2016/5/13/chartex" xmlns:cx8="http://schemas.microsoft.com/office/drawing/2016/5/14/chartex" xmlns:mc="http://schemas.openxmlformats.org/markup-compatibility/2006" xmlns:aink="http://schemas.microsoft.com/office/drawing/2016/ink" xmlns:am3d="http://schemas.microsoft.com/office/drawing/2017/model3d" xmlns:o="urn:schemas-microsoft-com:office:office" xmlns:oel="http://schemas.microsoft.com/office/2019/extlst" xmlns:r="http://schemas.openxmlformats.org/officeDocument/2006/relationships" xmlns:m="http://schemas.openxmlformats.org/officeDocument/2006/math" xmlns:v="urn:schemas-microsoft-com:vml" xmlns:wp14="http://schemas.microsoft.com/office/word/2010/wordprocessingDrawing" xmlns:wp="http://schemas.openxmlformats.org/drawingml/2006/wordprocessingDrawing" xmlns:w10="urn:schemas-microsoft-com:office:word" xmlns:w="http://schemas.openxmlformats.org/wordprocessingml/2006/main" xmlns:w14="http://schemas.microsoft.com/office/word/2010/wordml" xmlns:w15="http://schemas.microsoft.com/office/word/2012/wordml" xmlns:w16cex="http://schemas.microsoft.com/office/word/2018/wordml/cex" xmlns:w16cid="http://schemas.microsoft.com/office/word/2016/wordml/cid" xmlns:w16="http://schemas.microsoft.com/office/word/2018/wordml" xmlns:w16sdtdh="http://schemas.microsoft.com/office/word/2020/wordml/sdtdatahash" xmlns:w16se="http://schemas.microsoft.com/office/word/2015/wordml/symex" xmlns:wpg="http://schemas.microsoft.com/office/word/2010/wordprocessingGroup" xmlns:wpi="http://schemas.microsoft.com/office/word/2010/wordprocessingInk" xmlns:wne="http://schemas.microsoft.com/office/word/2006/wordml" xmlns:wps="http://schemas.microsoft.com/office/word/2010/wordprocessingShape" mc:Ignorable="w14 w15 w16se w16cid w16 w16cex w16sdtdh wp14">
+  <w:endnote w:type="separator" w:id="-1">
+    <w:p>
+      <w:pPr>
+        <w:spacing w:after="0" w:line="240" w:lineRule="auto"/>
+      </w:pPr>
+      <w:r>
+        <w:separator/>
+      </w:r>
+    </w:p>
+  </w:endnote>
+  <w:endnote w:type="continuationSeparator" w:id="0">
+    <w:p>
+      <w:pPr>
+        <w:spacing w:after="0" w:line="240" w:lineRule="auto"/>
+      </w:pPr>
+      <w:r>
+        <w:continuationSeparator/>
+      </w:r>
+    </w:p>
+  </w:endnote>
+</w:endnotes>
+</file>
+
+<file path=word/footnotes.xml><?xml version="1.0" encoding="utf-8"?>
+<w:footnotes xmlns:wpc="http://schemas.microsoft.com/office/word/2010/wordprocessingCanvas" xmlns:cx="http://schemas.microsoft.com/office/drawing/2014/chartex" xmlns:cx1="http://schemas.microsoft.com/office/drawing/2015/9/8/chartex" xmlns:cx2="http://schemas.microsoft.com/office/drawing/2015/10/21/chartex" xmlns:cx3="http://schemas.microsoft.com/office/drawing/2016/5/9/chartex" xmlns:cx4="http://schemas.microsoft.com/office/drawing/2016/5/10/chartex" xmlns:cx5="http://schemas.microsoft.com/office/drawing/2016/5/11/chartex" xmlns:cx6="http://schemas.microsoft.com/office/drawing/2016/5/12/chartex" xmlns:cx7="http://schemas.microsoft.com/office/drawing/2016/5/13/chartex" xmlns:cx8="http://schemas.microsoft.com/office/drawing/2016/5/14/chartex" xmlns:mc="http://schemas.openxmlformats.org/markup-compatibility/2006" xmlns:aink="http://schemas.microsoft.com/office/drawing/2016/ink" xmlns:am3d="http://schemas.microsoft.com/office/drawing/2017/model3d" xmlns:o="urn:schemas-microsoft-com:office:office" xmlns:oel="http://schemas.microsoft.com/office/2019/extlst" xmlns:r="http://schemas.openxmlformats.org/officeDocument/2006/relationships" xmlns:m="http://schemas.openxmlformats.org/officeDocument/2006/math" xmlns:v="urn:schemas-microsoft-com:vml" xmlns:wp14="http://schemas.microsoft.com/office/word/2010/wordprocessingDrawing" xmlns:wp="http://schemas.openxmlformats.org/drawingml/2006/wordprocessingDrawing" xmlns:w10="urn:schemas-microsoft-com:office:word" xmlns:w="http://schemas.openxmlformats.org/wordprocessingml/2006/main" xmlns:w14="http://schemas.microsoft.com/office/word/2010/wordml" xmlns:w15="http://schemas.microsoft.com/office/word/2012/wordml" xmlns:w16cex="http://schemas.microsoft.com/office/word/2018/wordml/cex" xmlns:w16cid="http://schemas.microsoft.com/office/word/2016/wordml/cid" xmlns:w16="http://schemas.microsoft.com/office/word/2018/wordml" xmlns:w16sdtdh="http://schemas.microsoft.com/office/word/2020/wordml/sdtdatahash" xmlns:w16se="http://schemas.microsoft.com/office/word/2015/wordml/symex" xmlns:wpg="http://schemas.microsoft.com/office/word/2010/wordprocessingGroup" xmlns:wpi="http://schemas.microsoft.com/office/word/2010/wordprocessingInk" xmlns:wne="http://schemas.microsoft.com/office/word/2006/wordml" xmlns:wps="http://schemas.microsoft.com/office/word/2010/wordprocessingShape" mc:Ignorable="w14 w15 w16se w16cid w16 w16cex w16sdtdh wp14">
+  <w:footnote w:type="separator" w:id="-1">
+    <w:p>
+      <w:pPr>
+        <w:spacing w:after="0" w:line="240" w:lineRule="auto"/>
+      </w:pPr>
+      <w:r>
+        <w:separator/>
+      </w:r>
+    </w:p>
+  </w:footnote>
+  <w:footnote w:type="continuationSeparator" w:id="0">
+    <w:p>
+      <w:pPr>
+        <w:spacing w:after="0" w:line="240" w:lineRule="auto"/>
+      </w:pPr>
+      <w:r>
+        <w:continuationSeparator/>
+      </w:r>
+    </w:p>
+  </w:footnote>
+</w:footnotes>
+</file>
+
+<file path=word/header1.xml><?xml version="1.0" encoding="utf-8"?>
+<w:hdr xmlns:wpc="http://schemas.microsoft.com/office/word/2010/wordprocessingCanvas" xmlns:cx="http://schemas.microsoft.com/office/drawing/2014/chartex" xmlns:cx1="http://schemas.microsoft.com/office/drawing/2015/9/8/chartex" xmlns:cx2="http://schemas.microsoft.com/office/drawing/2015/10/21/chartex" xmlns:cx3="http://schemas.microsoft.com/office/drawing/2016/5/9/chartex" xmlns:cx4="http://schemas.microsoft.com/office/drawing/2016/5/10/chartex" xmlns:cx5="http://schemas.microsoft.com/office/drawing/2016/5/11/chartex" xmlns:cx6="http://schemas.microsoft.com/office/drawing/2016/5/12/chartex" xmlns:cx7="http://schemas.microsoft.com/office/drawing/2016/5/13/chartex" xmlns:cx8="http://schemas.microsoft.com/office/drawing/2016/5/14/chartex" xmlns:mc="http://schemas.openxmlformats.org/markup-compatibility/2006" xmlns:aink="http://schemas.microsoft.com/office/drawing/2016/ink" xmlns:am3d="http://schemas.microsoft.com/office/drawing/2017/model3d" xmlns:o="urn:schemas-microsoft-com:office:office" xmlns:oel="http://schemas.microsoft.com/office/2019/extlst" xmlns:r="http://schemas.openxmlformats.org/officeDocument/2006/relationships" xmlns:m="http://schemas.openxmlformats.org/officeDocument/2006/math" xmlns:v="urn:schemas-microsoft-com:vml" xmlns:wp14="http://schemas.microsoft.com/office/word/2010/wordprocessingDrawing" xmlns:wp="http://schemas.openxmlformats.org/drawingml/2006/wordprocessingDrawing" xmlns:w10="urn:schemas-microsoft-com:office:word" xmlns:w="http://schemas.openxmlformats.org/wordprocessingml/2006/main" xmlns:w14="http://schemas.microsoft.com/office/word/2010/wordml" xmlns:w15="http://schemas.microsoft.com/office/word/2012/wordml" xmlns:w16cex="http://schemas.microsoft.com/office/word/2018/wordml/cex" xmlns:w16cid="http://schemas.microsoft.com/office/word/2016/wordml/cid" xmlns:w16="http://schemas.microsoft.com/office/word/2018/wordml" xmlns:w16sdtdh="http://schemas.microsoft.com/office/word/2020/wordml/sdtdatahash" xmlns:w16se="http://schemas.microsoft.com/office/word/2015/wordml/symex" xmlns:wpg="http://schemas.microsoft.com/office/word/2010/wordprocessingGroup" xmlns:wpi="http://schemas.microsoft.com/office/word/2010/wordprocessingInk" xmlns:wne="http://schemas.microsoft.com/office/word/2006/wordml" xmlns:wps="http://schemas.microsoft.com/office/word/2010/wordprocessingShape" mc:Ignorable="w14 w15 w16se w16cid w16 w16cex w16sdtdh wp14">
+  <w:p>
+    <w:pPr>
+      <w:rPr>
+        <w:lang w:val="en-US"/>
+      </w:rPr>
+    </w:pPr>
+    <w:r>
+      <w:rPr>
+        <w:lang w:val="en-US"/>
+      </w:rPr>
+      <w:t>PG3402</w:t>
+    </w:r>
+  </w:p>
+  <w:p>
+    <w:pPr>
+      <w:pStyle w:val="Topptekst"/>
+    </w:pPr>
+  </w:p>
+</w:hdr>
 </file>
 
 <file path=word/numbering.xml><?xml version="1.0" encoding="utf-8"?>
@@ -3457,6 +3201,50 @@
       <w:contextualSpacing/>
     </w:pPr>
   </w:style>
+  <w:style w:type="paragraph" w:styleId="Topptekst">
+    <w:name w:val="header"/>
+    <w:basedOn w:val="Normal"/>
+    <w:link w:val="TopptekstTegn"/>
+    <w:uiPriority w:val="99"/>
+    <w:unhideWhenUsed/>
+    <w:rsid w:val="00581C77"/>
+    <w:pPr>
+      <w:tabs>
+        <w:tab w:val="center" w:pos="4513"/>
+        <w:tab w:val="right" w:pos="9026"/>
+      </w:tabs>
+      <w:spacing w:after="0" w:line="240" w:lineRule="auto"/>
+    </w:pPr>
+  </w:style>
+  <w:style w:type="character" w:customStyle="1" w:styleId="TopptekstTegn">
+    <w:name w:val="Topptekst Tegn"/>
+    <w:basedOn w:val="Standardskriftforavsnitt"/>
+    <w:link w:val="Topptekst"/>
+    <w:uiPriority w:val="99"/>
+    <w:rsid w:val="00581C77"/>
+  </w:style>
+  <w:style w:type="paragraph" w:styleId="Bunntekst">
+    <w:name w:val="footer"/>
+    <w:basedOn w:val="Normal"/>
+    <w:link w:val="BunntekstTegn"/>
+    <w:uiPriority w:val="99"/>
+    <w:unhideWhenUsed/>
+    <w:rsid w:val="00581C77"/>
+    <w:pPr>
+      <w:tabs>
+        <w:tab w:val="center" w:pos="4513"/>
+        <w:tab w:val="right" w:pos="9026"/>
+      </w:tabs>
+      <w:spacing w:after="0" w:line="240" w:lineRule="auto"/>
+    </w:pPr>
+  </w:style>
+  <w:style w:type="character" w:customStyle="1" w:styleId="BunntekstTegn">
+    <w:name w:val="Bunntekst Tegn"/>
+    <w:basedOn w:val="Standardskriftforavsnitt"/>
+    <w:link w:val="Bunntekst"/>
+    <w:uiPriority w:val="99"/>
+    <w:rsid w:val="00581C77"/>
+  </w:style>
 </w:styles>
 </file>
 

</xml_diff>